<commit_message>
Minor touch ups on section 7
</commit_message>
<xml_diff>
--- a/Deliverable 2/Section 7/Prototype Writeup.docx
+++ b/Deliverable 2/Section 7/Prototype Writeup.docx
@@ -49,7 +49,7 @@
           <v:rect id="rectole0000000000" o:spid="_x0000_i1025" style="width:448.5pt;height:190.5pt" o:ole="" o:preferrelative="t" stroked="f">
             <v:imagedata r:id="rId4" o:title=""/>
           </v:rect>
-          <o:OLEObject Type="Embed" ProgID="StaticMetafile" ShapeID="rectole0000000000" DrawAspect="Content" ObjectID="_1520114586" r:id="rId5"/>
+          <o:OLEObject Type="Embed" ProgID="StaticMetafile" ShapeID="rectole0000000000" DrawAspect="Content" ObjectID="_1520117934" r:id="rId5"/>
         </w:object>
       </w:r>
     </w:p>
@@ -92,7 +92,7 @@
           <v:rect id="rectole0000000001" o:spid="_x0000_i1026" style="width:359.25pt;height:276pt" o:ole="" o:preferrelative="t" stroked="f">
             <v:imagedata r:id="rId6" o:title=""/>
           </v:rect>
-          <o:OLEObject Type="Embed" ProgID="StaticMetafile" ShapeID="rectole0000000001" DrawAspect="Content" ObjectID="_1520114587" r:id="rId7"/>
+          <o:OLEObject Type="Embed" ProgID="StaticMetafile" ShapeID="rectole0000000001" DrawAspect="Content" ObjectID="_1520117935" r:id="rId7"/>
         </w:object>
       </w:r>
     </w:p>
@@ -135,7 +135,7 @@
           <v:rect id="rectole0000000002" o:spid="_x0000_i1027" style="width:283.5pt;height:170.25pt" o:ole="" o:preferrelative="t" stroked="f">
             <v:imagedata r:id="rId8" o:title=""/>
           </v:rect>
-          <o:OLEObject Type="Embed" ProgID="StaticMetafile" ShapeID="rectole0000000002" DrawAspect="Content" ObjectID="_1520114588" r:id="rId9"/>
+          <o:OLEObject Type="Embed" ProgID="StaticMetafile" ShapeID="rectole0000000002" DrawAspect="Content" ObjectID="_1520117936" r:id="rId9"/>
         </w:object>
       </w:r>
     </w:p>
@@ -209,7 +209,23 @@
           <w:sz w:val="24"/>
           <w:szCs w:val="24"/>
         </w:rPr>
-        <w:t>For the prototype, the plan was to get a working interface that interacted with the database. As planned, one of the first steps was to design and set up the database that was to be used. A document explaining how to create and populate the Mysql database was also shared with the team.  The second step was to work with the front-end team to link the set of pages with the databases through server calls. The register and the log in modules were working. However, they were not using the Laravel framework. Incorporating the current pages in the MVC model and the Laravel folder architecture as well as using the features of the framework (such as routing) were the last step of the prototype implementation.  As a confirmation, the application was shared with the team and implemented on their end to test the modules that were implemented.</w:t>
+        <w:t xml:space="preserve">For the prototype, the plan was to get a working interface that interacted with the database. As planned, one of the first steps was to design and set up the database that was to be used. A document explaining how </w:t>
+      </w:r>
+      <w:r>
+        <w:rPr>
+          <w:rFonts w:ascii="Times New Roman" w:eastAsia="Calibri" w:hAnsi="Times New Roman" w:cs="Times New Roman"/>
+          <w:sz w:val="24"/>
+          <w:szCs w:val="24"/>
+        </w:rPr>
+        <w:t>to create and populate the MySQL</w:t>
+      </w:r>
+      <w:r>
+        <w:rPr>
+          <w:rFonts w:ascii="Times New Roman" w:eastAsia="Calibri" w:hAnsi="Times New Roman" w:cs="Times New Roman"/>
+          <w:sz w:val="24"/>
+          <w:szCs w:val="24"/>
+        </w:rPr>
+        <w:t xml:space="preserve"> database was also shared with the team.  The second step was to work with the front-end team to link the set of pages with the databases through server calls. The register and the log in modules were working. However, they were not using the Laravel framework. Incorporating the current pages in the MVC model and the Laravel folder architecture as well as using the features of the framework (such as routing) were the last step of the prototype implementation.  As a confirmation, the application was shared with the team and implemented on their end to test the modules that were implemented.</w:t>
       </w:r>
     </w:p>
     <w:p>
@@ -236,78 +252,87 @@
           <w:szCs w:val="24"/>
         </w:rPr>
         <w:t>d back-end communication issues</w:t>
+      </w:r>
+    </w:p>
+    <w:p>
+      <w:pPr>
+        <w:spacing w:line="360" w:lineRule="auto"/>
+        <w:rPr>
+          <w:rFonts w:ascii="Times New Roman" w:eastAsia="Calibri" w:hAnsi="Times New Roman" w:cs="Times New Roman"/>
+          <w:sz w:val="24"/>
+          <w:szCs w:val="24"/>
+        </w:rPr>
+      </w:pPr>
+      <w:r>
+        <w:rPr>
+          <w:rFonts w:ascii="Times New Roman" w:eastAsia="Calibri" w:hAnsi="Times New Roman" w:cs="Times New Roman"/>
+          <w:sz w:val="24"/>
+          <w:szCs w:val="24"/>
+        </w:rPr>
+        <w:t xml:space="preserve">There were a lot of issues with the usage of React and Laravel. React was initially designed for use with NodeJS, where the Javascript can be rendered on the server, but this is not an option when our back-end is running with a PHP framework. Since we are using React generate the views (this is operation is done client-side) and Laravel to handle the architecture, this makes it complicated for Laravel to manage the views for instance. While the original prototype did prove </w:t>
+      </w:r>
+      <w:r>
+        <w:rPr>
+          <w:rFonts w:ascii="Times New Roman" w:eastAsia="Calibri" w:hAnsi="Times New Roman" w:cs="Times New Roman"/>
+          <w:sz w:val="24"/>
+          <w:szCs w:val="24"/>
+        </w:rPr>
+        <w:lastRenderedPageBreak/>
+        <w:t>React renders the pages flawlessly, we had not yet implemented them with the framework and its architecture. Our initial prototype was merely testing log-in authorization and registration. Once Laravel came into play, this complicated the project.  These issues</w:t>
+      </w:r>
+      <w:r>
+        <w:rPr>
+          <w:rFonts w:ascii="Times New Roman" w:eastAsia="Calibri" w:hAnsi="Times New Roman" w:cs="Times New Roman"/>
+          <w:sz w:val="24"/>
+          <w:szCs w:val="24"/>
+        </w:rPr>
+        <w:t xml:space="preserve"> were dealt with and</w:t>
       </w:r>
       <w:bookmarkStart w:id="0" w:name="_GoBack"/>
       <w:bookmarkEnd w:id="0"/>
+      <w:r>
+        <w:rPr>
+          <w:rFonts w:ascii="Times New Roman" w:eastAsia="Calibri" w:hAnsi="Times New Roman" w:cs="Times New Roman"/>
+          <w:sz w:val="24"/>
+          <w:szCs w:val="24"/>
+        </w:rPr>
+        <w:t xml:space="preserve"> did not affect our design decisions.</w:t>
+      </w:r>
+    </w:p>
+    <w:p>
+      <w:pPr>
+        <w:spacing w:line="480" w:lineRule="auto"/>
+        <w:rPr>
+          <w:rFonts w:ascii="Times New Roman" w:eastAsia="Calibri" w:hAnsi="Times New Roman" w:cs="Times New Roman"/>
+          <w:b/>
+          <w:sz w:val="24"/>
+          <w:szCs w:val="24"/>
+        </w:rPr>
+      </w:pPr>
+      <w:r>
+        <w:rPr>
+          <w:rFonts w:ascii="Times New Roman" w:eastAsia="Calibri" w:hAnsi="Times New Roman" w:cs="Times New Roman"/>
+          <w:b/>
+          <w:sz w:val="24"/>
+          <w:szCs w:val="24"/>
+        </w:rPr>
+        <w:t>7.3</w:t>
+      </w:r>
+      <w:r>
+        <w:rPr>
+          <w:rFonts w:ascii="Times New Roman" w:eastAsia="Calibri" w:hAnsi="Times New Roman" w:cs="Times New Roman"/>
+          <w:b/>
+          <w:sz w:val="24"/>
+          <w:szCs w:val="24"/>
+        </w:rPr>
+        <w:t xml:space="preserve"> Added Technology</w:t>
+      </w:r>
     </w:p>
     <w:p>
       <w:pPr>
         <w:spacing w:line="360" w:lineRule="auto"/>
         <w:rPr>
           <w:rFonts w:ascii="Times New Roman" w:eastAsia="Calibri" w:hAnsi="Times New Roman" w:cs="Times New Roman"/>
-          <w:sz w:val="24"/>
-          <w:szCs w:val="24"/>
-        </w:rPr>
-      </w:pPr>
-      <w:r>
-        <w:rPr>
-          <w:rFonts w:ascii="Times New Roman" w:eastAsia="Calibri" w:hAnsi="Times New Roman" w:cs="Times New Roman"/>
-          <w:sz w:val="24"/>
-          <w:szCs w:val="24"/>
-        </w:rPr>
-        <w:t xml:space="preserve">There were a lot of issues with the usage of React and Laravel. React was initially designed for use with </w:t>
-      </w:r>
-      <w:proofErr w:type="spellStart"/>
-      <w:r>
-        <w:rPr>
-          <w:rFonts w:ascii="Times New Roman" w:eastAsia="Calibri" w:hAnsi="Times New Roman" w:cs="Times New Roman"/>
-          <w:sz w:val="24"/>
-          <w:szCs w:val="24"/>
-        </w:rPr>
-        <w:t>NodeJS</w:t>
-      </w:r>
-      <w:proofErr w:type="spellEnd"/>
-      <w:r>
-        <w:rPr>
-          <w:rFonts w:ascii="Times New Roman" w:eastAsia="Calibri" w:hAnsi="Times New Roman" w:cs="Times New Roman"/>
-          <w:sz w:val="24"/>
-          <w:szCs w:val="24"/>
-        </w:rPr>
-        <w:t xml:space="preserve">, where the </w:t>
-      </w:r>
-      <w:proofErr w:type="spellStart"/>
-      <w:r>
-        <w:rPr>
-          <w:rFonts w:ascii="Times New Roman" w:eastAsia="Calibri" w:hAnsi="Times New Roman" w:cs="Times New Roman"/>
-          <w:sz w:val="24"/>
-          <w:szCs w:val="24"/>
-        </w:rPr>
-        <w:t>Javascript</w:t>
-      </w:r>
-      <w:proofErr w:type="spellEnd"/>
-      <w:r>
-        <w:rPr>
-          <w:rFonts w:ascii="Times New Roman" w:eastAsia="Calibri" w:hAnsi="Times New Roman" w:cs="Times New Roman"/>
-          <w:sz w:val="24"/>
-          <w:szCs w:val="24"/>
-        </w:rPr>
-        <w:t xml:space="preserve"> can be rendered on the server, but this is not an option when our back-end is running with a PHP framework. Since we are using React generate the views (this is operation is done client-side) and Laravel to handle the architecture, this makes it complicated for Laravel to manage the views for instance. While the original prototype did prove </w:t>
-      </w:r>
-      <w:r>
-        <w:rPr>
-          <w:rFonts w:ascii="Times New Roman" w:eastAsia="Calibri" w:hAnsi="Times New Roman" w:cs="Times New Roman"/>
-          <w:sz w:val="24"/>
-          <w:szCs w:val="24"/>
-        </w:rPr>
-        <w:lastRenderedPageBreak/>
-        <w:t>React renders the pages flawlessly, we had not yet implemented them with the framework and its architecture. Our initial prototype was merely testing log-in authorization and registration. Once Laravel came into play, this complicated the project.  These issues did not affect our design decisions.</w:t>
-      </w:r>
-    </w:p>
-    <w:p>
-      <w:pPr>
-        <w:spacing w:line="480" w:lineRule="auto"/>
-        <w:rPr>
-          <w:rFonts w:ascii="Times New Roman" w:eastAsia="Calibri" w:hAnsi="Times New Roman" w:cs="Times New Roman"/>
           <w:b/>
           <w:sz w:val="24"/>
           <w:szCs w:val="24"/>
@@ -329,7 +354,7 @@
           <w:sz w:val="24"/>
           <w:szCs w:val="24"/>
         </w:rPr>
-        <w:t xml:space="preserve"> Added Technology</w:t>
+        <w:t>.1 Twitter Typeahead</w:t>
       </w:r>
     </w:p>
     <w:p>
@@ -345,84 +370,10 @@
       <w:r>
         <w:rPr>
           <w:rFonts w:ascii="Times New Roman" w:eastAsia="Calibri" w:hAnsi="Times New Roman" w:cs="Times New Roman"/>
-          <w:b/>
-          <w:sz w:val="24"/>
-          <w:szCs w:val="24"/>
-        </w:rPr>
-        <w:t>7.3</w:t>
-      </w:r>
-      <w:r>
-        <w:rPr>
-          <w:rFonts w:ascii="Times New Roman" w:eastAsia="Calibri" w:hAnsi="Times New Roman" w:cs="Times New Roman"/>
-          <w:b/>
-          <w:sz w:val="24"/>
-          <w:szCs w:val="24"/>
-        </w:rPr>
-        <w:t xml:space="preserve">.1 Twitter </w:t>
-      </w:r>
-      <w:proofErr w:type="spellStart"/>
-      <w:r>
-        <w:rPr>
-          <w:rFonts w:ascii="Times New Roman" w:eastAsia="Calibri" w:hAnsi="Times New Roman" w:cs="Times New Roman"/>
-          <w:b/>
-          <w:sz w:val="24"/>
-          <w:szCs w:val="24"/>
-        </w:rPr>
-        <w:t>Typeahead</w:t>
-      </w:r>
-      <w:proofErr w:type="spellEnd"/>
-    </w:p>
-    <w:p>
-      <w:pPr>
-        <w:spacing w:line="360" w:lineRule="auto"/>
-        <w:rPr>
-          <w:rFonts w:ascii="Times New Roman" w:eastAsia="Calibri" w:hAnsi="Times New Roman" w:cs="Times New Roman"/>
-          <w:b/>
-          <w:sz w:val="24"/>
-          <w:szCs w:val="24"/>
-        </w:rPr>
-      </w:pPr>
-      <w:r>
-        <w:rPr>
-          <w:rFonts w:ascii="Times New Roman" w:eastAsia="Calibri" w:hAnsi="Times New Roman" w:cs="Times New Roman"/>
-          <w:sz w:val="24"/>
-          <w:szCs w:val="24"/>
-        </w:rPr>
-        <w:t xml:space="preserve">We have implemented Twitter’s </w:t>
-      </w:r>
-      <w:proofErr w:type="spellStart"/>
-      <w:r>
-        <w:rPr>
-          <w:rFonts w:ascii="Times New Roman" w:eastAsia="Calibri" w:hAnsi="Times New Roman" w:cs="Times New Roman"/>
-          <w:sz w:val="24"/>
-          <w:szCs w:val="24"/>
-        </w:rPr>
-        <w:t>typeahead</w:t>
-      </w:r>
-      <w:proofErr w:type="spellEnd"/>
-      <w:r>
-        <w:rPr>
-          <w:rFonts w:ascii="Times New Roman" w:eastAsia="Calibri" w:hAnsi="Times New Roman" w:cs="Times New Roman"/>
-          <w:sz w:val="24"/>
-          <w:szCs w:val="24"/>
-        </w:rPr>
-        <w:t xml:space="preserve"> com</w:t>
-      </w:r>
-      <w:r>
-        <w:rPr>
-          <w:rFonts w:ascii="Times New Roman" w:eastAsia="Calibri" w:hAnsi="Times New Roman" w:cs="Times New Roman"/>
-          <w:sz w:val="24"/>
-          <w:szCs w:val="24"/>
-        </w:rPr>
-        <w:t>ponent to improve the user experience.  It is a jQuery open source text component that provides auto-completion suggestions as the user types (much like the google search bar). We will be using it to help the user add their needed and taken courses. The li</w:t>
-      </w:r>
-      <w:r>
-        <w:rPr>
-          <w:rFonts w:ascii="Times New Roman" w:eastAsia="Calibri" w:hAnsi="Times New Roman" w:cs="Times New Roman"/>
-          <w:sz w:val="24"/>
-          <w:szCs w:val="24"/>
-        </w:rPr>
-        <w:t>st of courses given in the auto-complete will be retrieved from the server. This will not only make a better user experience, but make it less likely for the user to input a course that doesn’t exist by accident.</w:t>
+          <w:sz w:val="24"/>
+          <w:szCs w:val="24"/>
+        </w:rPr>
+        <w:t>We have implemented Twitter’s typeahead component to improve the user experience.  It is a jQuery open source text component that provides auto-completion suggestions as the user types (much like the google search bar). We will be using it to help the user add their needed and taken courses. The list of courses given in the auto-complete will be retrieved from the server. This will not only make a better user experience, but make it less likely for the user to input a course that doesn’t exist by accident.</w:t>
       </w:r>
     </w:p>
     <w:p>
@@ -444,7 +395,7 @@
           <v:rect id="rectole0000000003" o:spid="_x0000_i1028" style="width:448.5pt;height:210.75pt" o:ole="" o:preferrelative="t" stroked="f">
             <v:imagedata r:id="rId10" o:title=""/>
           </v:rect>
-          <o:OLEObject Type="Embed" ProgID="StaticMetafile" ShapeID="rectole0000000003" DrawAspect="Content" ObjectID="_1520114589" r:id="rId11"/>
+          <o:OLEObject Type="Embed" ProgID="StaticMetafile" ShapeID="rectole0000000003" DrawAspect="Content" ObjectID="_1520117937" r:id="rId11"/>
         </w:object>
       </w:r>
     </w:p>

</xml_diff>